<commit_message>
Proje dosyaları ve diyagramlar eklendi
</commit_message>
<xml_diff>
--- a/Apartman_Aidat_Takip_Sistemi_Proje_Formu.docx
+++ b/Apartman_Aidat_Takip_Sistemi_Proje_Formu.docx
@@ -187,7 +187,42 @@
                 <w:sz w:val="18"/>
                 <w:szCs w:val="18"/>
               </w:rPr>
-              <w:t>Proje GitHub Linki:</w:t>
+              <w:t xml:space="preserve">Proje </w:t>
+            </w:r>
+            <w:proofErr w:type="spellStart"/>
+            <w:r>
+              <w:rPr>
+                <w:rFonts w:ascii="Arial" w:hAnsi="Arial" w:cs="Arial"/>
+                <w:b/>
+                <w:color w:val="000000"/>
+                <w:sz w:val="18"/>
+                <w:szCs w:val="18"/>
+              </w:rPr>
+              <w:t>GitHub</w:t>
+            </w:r>
+            <w:proofErr w:type="spellEnd"/>
+            <w:r>
+              <w:rPr>
+                <w:rFonts w:ascii="Arial" w:hAnsi="Arial" w:cs="Arial"/>
+                <w:b/>
+                <w:color w:val="000000"/>
+                <w:sz w:val="18"/>
+                <w:szCs w:val="18"/>
+              </w:rPr>
+              <w:t xml:space="preserve"> Linki:</w:t>
+            </w:r>
+            <w:r>
+              <w:t xml:space="preserve"> </w:t>
+            </w:r>
+            <w:r>
+              <w:rPr>
+                <w:rFonts w:ascii="Arial" w:hAnsi="Arial" w:cs="Arial"/>
+                <w:b/>
+                <w:color w:val="000000"/>
+                <w:sz w:val="18"/>
+                <w:szCs w:val="18"/>
+              </w:rPr>
+              <w:t>https://github.com/Moncl66/ApartmanAidatTakipSistemi</w:t>
             </w:r>
           </w:p>
         </w:tc>
@@ -643,7 +678,27 @@
                 <w:sz w:val="18"/>
                 <w:szCs w:val="18"/>
               </w:rPr>
-              <w:t>Bu proje kapsamında öncelikle mevcut aidat takip süreçleri analiz edilmiştir. Elde edilen bilgiler doğrultusunda kullanıcı gereksinimleri belirlenmiş, sistemin işleyişini gösteren DFD (Veri Akış Diyagramı) ve UML diyagramları tasarlanmıştır. Veritabanı modeli hazırlanarak “Daire”, “Yönetici”, “Ödeme” tabloları arasında ilişkiler tanımlanmıştır. Ardından kullanıcı senaryoları ve sistem akışları oluşturulmuş, projenin işlevsel ve işlevsel olmayan gereksinimleri belirlenmiştir.</w:t>
+              <w:t xml:space="preserve">Bu proje kapsamında öncelikle mevcut aidat takip süreçleri analiz edilmiştir. Elde edilen bilgiler doğrultusunda kullanıcı gereksinimleri belirlenmiş, sistemin işleyişini gösteren DFD (Veri Akış Diyagramı) ve UML diyagramları tasarlanmıştır. </w:t>
+            </w:r>
+            <w:proofErr w:type="spellStart"/>
+            <w:r>
+              <w:rPr>
+                <w:rFonts w:ascii="Arial" w:hAnsi="Arial" w:cs="Arial"/>
+                <w:color w:val="000000"/>
+                <w:sz w:val="18"/>
+                <w:szCs w:val="18"/>
+              </w:rPr>
+              <w:t>Veritabanı</w:t>
+            </w:r>
+            <w:proofErr w:type="spellEnd"/>
+            <w:r>
+              <w:rPr>
+                <w:rFonts w:ascii="Arial" w:hAnsi="Arial" w:cs="Arial"/>
+                <w:color w:val="000000"/>
+                <w:sz w:val="18"/>
+                <w:szCs w:val="18"/>
+              </w:rPr>
+              <w:t xml:space="preserve"> modeli hazırlanarak “Daire”, “Yönetici”, “Ödeme” tabloları arasında ilişkiler tanımlanmıştır. Ardından kullanıcı senaryoları ve sistem akışları oluşturulmuş, projenin işlevsel ve işlevsel olmayan gereksinimleri belirlenmiştir.</w:t>
             </w:r>
           </w:p>
           <w:p>
@@ -1626,6 +1681,7 @@
   <w:style w:type="character" w:default="1" w:styleId="VarsaylanParagrafYazTipi">
     <w:name w:val="Default Paragraph Font"/>
     <w:uiPriority w:val="1"/>
+    <w:semiHidden/>
     <w:unhideWhenUsed/>
   </w:style>
   <w:style w:type="table" w:default="1" w:styleId="NormalTablo">

</xml_diff>